<commit_message>
Updating IR responsive routines with IRLRemote 2.0.2.
</commit_message>
<xml_diff>
--- a/notasound/notamesh and notasound.docx
+++ b/notasound/notamesh and notasound.docx
@@ -158,6 +158,14 @@
         </w:rPr>
         <w:t xml:space="preserve"> framework.</w:t>
       </w:r>
+      <w:r>
+        <w:rPr>
+          <w:lang w:val="en-CA"/>
+        </w:rPr>
+        <w:t xml:space="preserve"> Also has additional functionality not yet added to notamesh.</w:t>
+      </w:r>
+      <w:bookmarkStart w:id="0" w:name="_GoBack"/>
+      <w:bookmarkEnd w:id="0"/>
     </w:p>
     <w:p>
       <w:pPr>
@@ -397,13 +405,45 @@
         <w:rPr>
           <w:lang w:val="en-CA"/>
         </w:rPr>
-        <w:t xml:space="preserve">in order to synchronize millis() </w:t>
-      </w:r>
-      <w:r>
-        <w:rPr>
-          <w:lang w:val="en-CA"/>
-        </w:rPr>
-        <w:t>and the Arduinos would begin displaying the demo mode, with each Arduino slightly out of sync with the others.</w:t>
+        <w:t xml:space="preserve">in order to </w:t>
+      </w:r>
+      <w:r>
+        <w:rPr>
+          <w:lang w:val="en-CA"/>
+        </w:rPr>
+        <w:t xml:space="preserve">reset the Arduino’s and </w:t>
+      </w:r>
+      <w:r>
+        <w:rPr>
+          <w:lang w:val="en-CA"/>
+        </w:rPr>
+        <w:t xml:space="preserve">synchronize </w:t>
+      </w:r>
+      <w:proofErr w:type="spellStart"/>
+      <w:r>
+        <w:rPr>
+          <w:lang w:val="en-CA"/>
+        </w:rPr>
+        <w:t>millis</w:t>
+      </w:r>
+      <w:proofErr w:type="spellEnd"/>
+      <w:r>
+        <w:rPr>
+          <w:lang w:val="en-CA"/>
+        </w:rPr>
+        <w:t>()</w:t>
+      </w:r>
+      <w:r>
+        <w:rPr>
+          <w:lang w:val="en-CA"/>
+        </w:rPr>
+        <w:t>. T</w:t>
+      </w:r>
+      <w:r>
+        <w:rPr>
+          <w:lang w:val="en-CA"/>
+        </w:rPr>
+        <w:t>he Arduinos would begin displaying the demo mode, with each Arduino slightly out of sync with the others.</w:t>
       </w:r>
     </w:p>
     <w:p>
@@ -519,6 +559,7 @@
         <w:rPr>
           <w:lang w:val="en-CA"/>
         </w:rPr>
+        <w:lastRenderedPageBreak/>
         <w:t>Use Nico Hood’s IR library</w:t>
       </w:r>
       <w:r>
@@ -543,7 +584,6 @@
         <w:rPr>
           <w:lang w:val="en-CA"/>
         </w:rPr>
-        <w:lastRenderedPageBreak/>
         <w:t>Include a LOT of display routines</w:t>
       </w:r>
       <w:r>
@@ -1210,6 +1250,60 @@
         <w:rPr>
           <w:lang w:val="en-CA"/>
         </w:rPr>
+        <w:t>Toggle direction of some displays.</w:t>
+      </w:r>
+    </w:p>
+    <w:p>
+      <w:pPr>
+        <w:pStyle w:val="ListParagraph"/>
+        <w:numPr>
+          <w:ilvl w:val="0"/>
+          <w:numId w:val="4"/>
+        </w:numPr>
+        <w:rPr>
+          <w:lang w:val="en-CA"/>
+        </w:rPr>
+      </w:pPr>
+      <w:r>
+        <w:rPr>
+          <w:lang w:val="en-CA"/>
+        </w:rPr>
+        <w:t>Change overall brightness.</w:t>
+      </w:r>
+    </w:p>
+    <w:p>
+      <w:pPr>
+        <w:pStyle w:val="ListParagraph"/>
+        <w:numPr>
+          <w:ilvl w:val="0"/>
+          <w:numId w:val="4"/>
+        </w:numPr>
+        <w:rPr>
+          <w:lang w:val="en-CA"/>
+        </w:rPr>
+      </w:pPr>
+      <w:r>
+        <w:rPr>
+          <w:lang w:val="en-CA"/>
+        </w:rPr>
+        <w:t>Toggle glitter.</w:t>
+      </w:r>
+    </w:p>
+    <w:p>
+      <w:pPr>
+        <w:pStyle w:val="ListParagraph"/>
+        <w:numPr>
+          <w:ilvl w:val="0"/>
+          <w:numId w:val="4"/>
+        </w:numPr>
+        <w:rPr>
+          <w:lang w:val="en-CA"/>
+        </w:rPr>
+      </w:pPr>
+      <w:r>
+        <w:rPr>
+          <w:lang w:val="en-CA"/>
+        </w:rPr>
         <w:t xml:space="preserve">Change </w:t>
       </w:r>
       <w:proofErr w:type="spellStart"/>
@@ -1292,8 +1386,6 @@
         </w:rPr>
         <w:t>High speed</w:t>
       </w:r>
-      <w:bookmarkStart w:id="0" w:name="_GoBack"/>
-      <w:bookmarkEnd w:id="0"/>
       <w:r>
         <w:rPr>
           <w:lang w:val="en-CA"/>
@@ -1322,7 +1414,6 @@
         <w:rPr>
           <w:lang w:val="en-CA"/>
         </w:rPr>
-        <w:lastRenderedPageBreak/>
         <w:t>Averaging of last 32 samples</w:t>
       </w:r>
       <w:r>
@@ -2146,6 +2237,7 @@
     <w:lsdException w:name="HTML Sample" w:semiHidden="1" w:unhideWhenUsed="1"/>
     <w:lsdException w:name="HTML Typewriter" w:semiHidden="1" w:unhideWhenUsed="1"/>
     <w:lsdException w:name="HTML Variable" w:semiHidden="1" w:unhideWhenUsed="1"/>
+    <w:lsdException w:name="Normal Table" w:semiHidden="1" w:unhideWhenUsed="1"/>
     <w:lsdException w:name="annotation subject" w:semiHidden="1" w:unhideWhenUsed="1"/>
     <w:lsdException w:name="No List" w:semiHidden="1" w:unhideWhenUsed="1"/>
     <w:lsdException w:name="Outline List 1" w:semiHidden="1" w:unhideWhenUsed="1"/>
@@ -2192,8 +2284,10 @@
     <w:lsdException w:name="Table Subtle 2" w:semiHidden="1" w:unhideWhenUsed="1"/>
     <w:lsdException w:name="Table Web 1" w:semiHidden="1" w:unhideWhenUsed="1"/>
     <w:lsdException w:name="Table Web 2" w:semiHidden="1" w:unhideWhenUsed="1"/>
+    <w:lsdException w:name="Table Web 3" w:semiHidden="1" w:unhideWhenUsed="1"/>
     <w:lsdException w:name="Balloon Text" w:semiHidden="1" w:unhideWhenUsed="1"/>
     <w:lsdException w:name="Table Grid" w:uiPriority="39"/>
+    <w:lsdException w:name="Table Theme" w:semiHidden="1" w:unhideWhenUsed="1"/>
     <w:lsdException w:name="Placeholder Text" w:semiHidden="1"/>
     <w:lsdException w:name="No Spacing" w:uiPriority="1" w:qFormat="1"/>
     <w:lsdException w:name="Light Shading" w:uiPriority="60"/>

</xml_diff>